<commit_message>
Updated phase 1 deliverables
</commit_message>
<xml_diff>
--- a/Phase 1 Deliverables/Phase1-part1.docx
+++ b/Phase 1 Deliverables/Phase1-part1.docx
@@ -106,6 +106,7 @@
       </w:r>
       <w:r>
         <w:rPr>
+          <w:color w:val="2F5496" w:themeColor="accent1" w:themeShade="BF"/>
           <w:sz w:val="56"/>
           <w:szCs w:val="56"/>
         </w:rPr>
@@ -226,17 +227,7 @@
           <w:szCs w:val="52"/>
         </w:rPr>
         <w:lastRenderedPageBreak/>
-        <w:t>Bus System Schematic</w:t>
-      </w:r>
-      <w:r>
-        <w:rPr>
-          <w:b/>
-          <w:bCs/>
-          <w:color w:val="2F5496" w:themeColor="accent1" w:themeShade="BF"/>
-          <w:sz w:val="52"/>
-          <w:szCs w:val="52"/>
-        </w:rPr>
-        <w:t>:</w:t>
+        <w:t>Bus System Schematic:</w:t>
       </w:r>
     </w:p>
     <w:p>
@@ -323,17 +314,7 @@
           <w:szCs w:val="56"/>
         </w:rPr>
         <w:lastRenderedPageBreak/>
-        <w:t>Instruction Set Architecture</w:t>
-      </w:r>
-      <w:r>
-        <w:rPr>
-          <w:b/>
-          <w:bCs/>
-          <w:color w:val="2F5496" w:themeColor="accent1" w:themeShade="BF"/>
-          <w:sz w:val="56"/>
-          <w:szCs w:val="56"/>
-        </w:rPr>
-        <w:t>:</w:t>
+        <w:t>Instruction Set Architecture:</w:t>
       </w:r>
     </w:p>
     <w:p>
@@ -4412,14 +4393,7 @@
                 <w:sz w:val="40"/>
                 <w:szCs w:val="40"/>
               </w:rPr>
-              <w:t>101</w:t>
-            </w:r>
-            <w:r>
-              <w:rPr>
-                <w:sz w:val="40"/>
-                <w:szCs w:val="40"/>
-              </w:rPr>
-              <w:t>1</w:t>
+              <w:t>1011</w:t>
             </w:r>
           </w:p>
         </w:tc>
@@ -4548,6 +4522,623 @@
         </w:rPr>
       </w:pPr>
     </w:p>
+    <w:p>
+      <w:pPr>
+        <w:pStyle w:val="ListParagraph"/>
+        <w:ind w:left="630"/>
+        <w:rPr>
+          <w:b/>
+          <w:bCs/>
+          <w:sz w:val="40"/>
+          <w:szCs w:val="40"/>
+        </w:rPr>
+      </w:pPr>
+    </w:p>
+    <w:p>
+      <w:pPr>
+        <w:pStyle w:val="ListParagraph"/>
+        <w:numPr>
+          <w:ilvl w:val="0"/>
+          <w:numId w:val="1"/>
+        </w:numPr>
+        <w:rPr>
+          <w:b/>
+          <w:bCs/>
+          <w:sz w:val="40"/>
+          <w:szCs w:val="40"/>
+        </w:rPr>
+      </w:pPr>
+      <w:r>
+        <w:rPr>
+          <w:b/>
+          <w:bCs/>
+          <w:sz w:val="40"/>
+          <w:szCs w:val="40"/>
+        </w:rPr>
+        <w:lastRenderedPageBreak/>
+        <w:t>Subroutine</w:t>
+      </w:r>
+      <w:r>
+        <w:rPr>
+          <w:b/>
+          <w:bCs/>
+          <w:sz w:val="40"/>
+          <w:szCs w:val="40"/>
+        </w:rPr>
+        <w:t xml:space="preserve"> Instructions:</w:t>
+      </w:r>
+    </w:p>
+    <w:p>
+      <w:pPr>
+        <w:pStyle w:val="ListParagraph"/>
+        <w:ind w:left="630"/>
+        <w:rPr>
+          <w:b/>
+          <w:bCs/>
+          <w:sz w:val="40"/>
+          <w:szCs w:val="40"/>
+        </w:rPr>
+      </w:pPr>
+    </w:p>
+    <w:tbl>
+      <w:tblPr>
+        <w:tblStyle w:val="TableGrid"/>
+        <w:tblW w:w="0" w:type="auto"/>
+        <w:tblInd w:w="630" w:type="dxa"/>
+        <w:tblLook w:val="04A0" w:firstRow="1" w:lastRow="0" w:firstColumn="1" w:lastColumn="0" w:noHBand="0" w:noVBand="1"/>
+      </w:tblPr>
+      <w:tblGrid>
+        <w:gridCol w:w="622"/>
+        <w:gridCol w:w="622"/>
+        <w:gridCol w:w="622"/>
+        <w:gridCol w:w="622"/>
+        <w:gridCol w:w="622"/>
+        <w:gridCol w:w="622"/>
+        <w:gridCol w:w="583"/>
+      </w:tblGrid>
+      <w:tr>
+        <w:tc>
+          <w:tcPr>
+            <w:tcW w:w="4315" w:type="dxa"/>
+            <w:gridSpan w:val="7"/>
+          </w:tcPr>
+          <w:p>
+            <w:pPr>
+              <w:pStyle w:val="ListParagraph"/>
+              <w:ind w:left="0"/>
+              <w:jc w:val="center"/>
+              <w:rPr>
+                <w:sz w:val="40"/>
+                <w:szCs w:val="40"/>
+              </w:rPr>
+            </w:pPr>
+            <w:r>
+              <w:rPr>
+                <w:sz w:val="40"/>
+                <w:szCs w:val="40"/>
+              </w:rPr>
+              <w:t>OP code</w:t>
+            </w:r>
+          </w:p>
+        </w:tc>
+      </w:tr>
+      <w:tr>
+        <w:tc>
+          <w:tcPr>
+            <w:tcW w:w="622" w:type="dxa"/>
+          </w:tcPr>
+          <w:p>
+            <w:pPr>
+              <w:pStyle w:val="ListParagraph"/>
+              <w:ind w:left="0"/>
+              <w:rPr>
+                <w:b/>
+                <w:bCs/>
+                <w:sz w:val="40"/>
+                <w:szCs w:val="40"/>
+              </w:rPr>
+            </w:pPr>
+            <w:r>
+              <w:rPr>
+                <w:b/>
+                <w:bCs/>
+                <w:sz w:val="40"/>
+                <w:szCs w:val="40"/>
+              </w:rPr>
+              <w:t>15</w:t>
+            </w:r>
+          </w:p>
+        </w:tc>
+        <w:tc>
+          <w:tcPr>
+            <w:tcW w:w="622" w:type="dxa"/>
+          </w:tcPr>
+          <w:p>
+            <w:pPr>
+              <w:pStyle w:val="ListParagraph"/>
+              <w:ind w:left="0"/>
+              <w:rPr>
+                <w:b/>
+                <w:bCs/>
+                <w:sz w:val="40"/>
+                <w:szCs w:val="40"/>
+              </w:rPr>
+            </w:pPr>
+            <w:r>
+              <w:rPr>
+                <w:b/>
+                <w:bCs/>
+                <w:sz w:val="40"/>
+                <w:szCs w:val="40"/>
+              </w:rPr>
+              <w:t>14</w:t>
+            </w:r>
+          </w:p>
+        </w:tc>
+        <w:tc>
+          <w:tcPr>
+            <w:tcW w:w="622" w:type="dxa"/>
+          </w:tcPr>
+          <w:p>
+            <w:pPr>
+              <w:pStyle w:val="ListParagraph"/>
+              <w:ind w:left="0"/>
+              <w:rPr>
+                <w:b/>
+                <w:bCs/>
+                <w:sz w:val="40"/>
+                <w:szCs w:val="40"/>
+              </w:rPr>
+            </w:pPr>
+            <w:r>
+              <w:rPr>
+                <w:b/>
+                <w:bCs/>
+                <w:sz w:val="40"/>
+                <w:szCs w:val="40"/>
+              </w:rPr>
+              <w:t>13</w:t>
+            </w:r>
+          </w:p>
+        </w:tc>
+        <w:tc>
+          <w:tcPr>
+            <w:tcW w:w="622" w:type="dxa"/>
+          </w:tcPr>
+          <w:p>
+            <w:pPr>
+              <w:pStyle w:val="ListParagraph"/>
+              <w:ind w:left="0"/>
+              <w:rPr>
+                <w:b/>
+                <w:bCs/>
+                <w:sz w:val="40"/>
+                <w:szCs w:val="40"/>
+              </w:rPr>
+            </w:pPr>
+            <w:r>
+              <w:rPr>
+                <w:b/>
+                <w:bCs/>
+                <w:sz w:val="40"/>
+                <w:szCs w:val="40"/>
+              </w:rPr>
+              <w:t>12</w:t>
+            </w:r>
+          </w:p>
+        </w:tc>
+        <w:tc>
+          <w:tcPr>
+            <w:tcW w:w="622" w:type="dxa"/>
+          </w:tcPr>
+          <w:p>
+            <w:pPr>
+              <w:pStyle w:val="ListParagraph"/>
+              <w:ind w:left="0"/>
+              <w:rPr>
+                <w:b/>
+                <w:bCs/>
+                <w:sz w:val="40"/>
+                <w:szCs w:val="40"/>
+              </w:rPr>
+            </w:pPr>
+            <w:r>
+              <w:rPr>
+                <w:b/>
+                <w:bCs/>
+                <w:sz w:val="40"/>
+                <w:szCs w:val="40"/>
+              </w:rPr>
+              <w:t>11</w:t>
+            </w:r>
+          </w:p>
+        </w:tc>
+        <w:tc>
+          <w:tcPr>
+            <w:tcW w:w="622" w:type="dxa"/>
+          </w:tcPr>
+          <w:p>
+            <w:pPr>
+              <w:pStyle w:val="ListParagraph"/>
+              <w:ind w:left="0"/>
+              <w:rPr>
+                <w:b/>
+                <w:bCs/>
+                <w:sz w:val="40"/>
+                <w:szCs w:val="40"/>
+              </w:rPr>
+            </w:pPr>
+            <w:r>
+              <w:rPr>
+                <w:b/>
+                <w:bCs/>
+                <w:sz w:val="40"/>
+                <w:szCs w:val="40"/>
+              </w:rPr>
+              <w:t>10</w:t>
+            </w:r>
+          </w:p>
+        </w:tc>
+        <w:tc>
+          <w:tcPr>
+            <w:tcW w:w="583" w:type="dxa"/>
+          </w:tcPr>
+          <w:p>
+            <w:pPr>
+              <w:pStyle w:val="ListParagraph"/>
+              <w:ind w:left="0"/>
+              <w:rPr>
+                <w:b/>
+                <w:bCs/>
+                <w:sz w:val="40"/>
+                <w:szCs w:val="40"/>
+              </w:rPr>
+            </w:pPr>
+            <w:r>
+              <w:rPr>
+                <w:b/>
+                <w:bCs/>
+                <w:sz w:val="40"/>
+                <w:szCs w:val="40"/>
+              </w:rPr>
+              <w:t>9</w:t>
+            </w:r>
+          </w:p>
+        </w:tc>
+      </w:tr>
+    </w:tbl>
+    <w:p>
+      <w:pPr>
+        <w:rPr>
+          <w:b/>
+          <w:bCs/>
+          <w:sz w:val="40"/>
+          <w:szCs w:val="40"/>
+        </w:rPr>
+      </w:pPr>
+    </w:p>
+    <w:tbl>
+      <w:tblPr>
+        <w:tblStyle w:val="GridTable4-Accent5"/>
+        <w:tblW w:w="0" w:type="auto"/>
+        <w:tblLook w:val="04A0" w:firstRow="1" w:lastRow="0" w:firstColumn="1" w:lastColumn="0" w:noHBand="0" w:noVBand="1"/>
+      </w:tblPr>
+      <w:tblGrid>
+        <w:gridCol w:w="4675"/>
+        <w:gridCol w:w="4675"/>
+      </w:tblGrid>
+      <w:tr>
+        <w:trPr>
+          <w:cnfStyle w:val="100000000000" w:firstRow="1" w:lastRow="0" w:firstColumn="0" w:lastColumn="0" w:oddVBand="0" w:evenVBand="0" w:oddHBand="0" w:evenHBand="0" w:firstRowFirstColumn="0" w:firstRowLastColumn="0" w:lastRowFirstColumn="0" w:lastRowLastColumn="0"/>
+        </w:trPr>
+        <w:tc>
+          <w:tcPr>
+            <w:cnfStyle w:val="001000000000" w:firstRow="0" w:lastRow="0" w:firstColumn="1" w:lastColumn="0" w:oddVBand="0" w:evenVBand="0" w:oddHBand="0" w:evenHBand="0" w:firstRowFirstColumn="0" w:firstRowLastColumn="0" w:lastRowFirstColumn="0" w:lastRowLastColumn="0"/>
+            <w:tcW w:w="4675" w:type="dxa"/>
+          </w:tcPr>
+          <w:p>
+            <w:pPr>
+              <w:pStyle w:val="ListParagraph"/>
+              <w:ind w:left="0"/>
+              <w:jc w:val="center"/>
+              <w:rPr>
+                <w:b w:val="0"/>
+                <w:bCs w:val="0"/>
+                <w:sz w:val="40"/>
+                <w:szCs w:val="40"/>
+              </w:rPr>
+            </w:pPr>
+            <w:r>
+              <w:rPr>
+                <w:b w:val="0"/>
+                <w:bCs w:val="0"/>
+                <w:sz w:val="40"/>
+                <w:szCs w:val="40"/>
+              </w:rPr>
+              <w:t>Instruction</w:t>
+            </w:r>
+          </w:p>
+        </w:tc>
+        <w:tc>
+          <w:tcPr>
+            <w:tcW w:w="4675" w:type="dxa"/>
+          </w:tcPr>
+          <w:p>
+            <w:pPr>
+              <w:pStyle w:val="ListParagraph"/>
+              <w:ind w:left="0"/>
+              <w:jc w:val="center"/>
+              <w:cnfStyle w:val="100000000000" w:firstRow="1" w:lastRow="0" w:firstColumn="0" w:lastColumn="0" w:oddVBand="0" w:evenVBand="0" w:oddHBand="0" w:evenHBand="0" w:firstRowFirstColumn="0" w:firstRowLastColumn="0" w:lastRowFirstColumn="0" w:lastRowLastColumn="0"/>
+              <w:rPr>
+                <w:b w:val="0"/>
+                <w:bCs w:val="0"/>
+                <w:sz w:val="40"/>
+                <w:szCs w:val="40"/>
+              </w:rPr>
+            </w:pPr>
+            <w:r>
+              <w:rPr>
+                <w:b w:val="0"/>
+                <w:bCs w:val="0"/>
+                <w:sz w:val="40"/>
+                <w:szCs w:val="40"/>
+              </w:rPr>
+              <w:t>Op code (Binary)</w:t>
+            </w:r>
+          </w:p>
+        </w:tc>
+      </w:tr>
+      <w:tr>
+        <w:trPr>
+          <w:cnfStyle w:val="000000100000" w:firstRow="0" w:lastRow="0" w:firstColumn="0" w:lastColumn="0" w:oddVBand="0" w:evenVBand="0" w:oddHBand="1" w:evenHBand="0" w:firstRowFirstColumn="0" w:firstRowLastColumn="0" w:lastRowFirstColumn="0" w:lastRowLastColumn="0"/>
+        </w:trPr>
+        <w:tc>
+          <w:tcPr>
+            <w:cnfStyle w:val="001000000000" w:firstRow="0" w:lastRow="0" w:firstColumn="1" w:lastColumn="0" w:oddVBand="0" w:evenVBand="0" w:oddHBand="0" w:evenHBand="0" w:firstRowFirstColumn="0" w:firstRowLastColumn="0" w:lastRowFirstColumn="0" w:lastRowLastColumn="0"/>
+            <w:tcW w:w="4675" w:type="dxa"/>
+          </w:tcPr>
+          <w:p>
+            <w:pPr>
+              <w:pStyle w:val="ListParagraph"/>
+              <w:ind w:left="0"/>
+              <w:jc w:val="center"/>
+              <w:rPr>
+                <w:b w:val="0"/>
+                <w:bCs w:val="0"/>
+                <w:sz w:val="40"/>
+                <w:szCs w:val="40"/>
+              </w:rPr>
+            </w:pPr>
+            <w:r>
+              <w:rPr>
+                <w:b w:val="0"/>
+                <w:bCs w:val="0"/>
+                <w:sz w:val="40"/>
+                <w:szCs w:val="40"/>
+              </w:rPr>
+              <w:t>JSR</w:t>
+            </w:r>
+          </w:p>
+        </w:tc>
+        <w:tc>
+          <w:tcPr>
+            <w:tcW w:w="4675" w:type="dxa"/>
+          </w:tcPr>
+          <w:p>
+            <w:pPr>
+              <w:pStyle w:val="ListParagraph"/>
+              <w:ind w:left="0"/>
+              <w:jc w:val="center"/>
+              <w:cnfStyle w:val="000000100000" w:firstRow="0" w:lastRow="0" w:firstColumn="0" w:lastColumn="0" w:oddVBand="0" w:evenVBand="0" w:oddHBand="1" w:evenHBand="0" w:firstRowFirstColumn="0" w:firstRowLastColumn="0" w:lastRowFirstColumn="0" w:lastRowLastColumn="0"/>
+              <w:rPr>
+                <w:sz w:val="40"/>
+                <w:szCs w:val="40"/>
+              </w:rPr>
+            </w:pPr>
+            <w:r>
+              <w:rPr>
+                <w:sz w:val="40"/>
+                <w:szCs w:val="40"/>
+              </w:rPr>
+              <w:t>1110</w:t>
+            </w:r>
+            <w:r>
+              <w:rPr>
+                <w:sz w:val="40"/>
+                <w:szCs w:val="40"/>
+              </w:rPr>
+              <w:t xml:space="preserve"> 000</w:t>
+            </w:r>
+          </w:p>
+        </w:tc>
+      </w:tr>
+      <w:tr>
+        <w:tc>
+          <w:tcPr>
+            <w:cnfStyle w:val="001000000000" w:firstRow="0" w:lastRow="0" w:firstColumn="1" w:lastColumn="0" w:oddVBand="0" w:evenVBand="0" w:oddHBand="0" w:evenHBand="0" w:firstRowFirstColumn="0" w:firstRowLastColumn="0" w:lastRowFirstColumn="0" w:lastRowLastColumn="0"/>
+            <w:tcW w:w="4675" w:type="dxa"/>
+          </w:tcPr>
+          <w:p>
+            <w:pPr>
+              <w:pStyle w:val="ListParagraph"/>
+              <w:ind w:left="0"/>
+              <w:jc w:val="center"/>
+              <w:rPr>
+                <w:b w:val="0"/>
+                <w:bCs w:val="0"/>
+                <w:sz w:val="40"/>
+                <w:szCs w:val="40"/>
+              </w:rPr>
+            </w:pPr>
+            <w:r>
+              <w:rPr>
+                <w:b w:val="0"/>
+                <w:bCs w:val="0"/>
+                <w:sz w:val="40"/>
+                <w:szCs w:val="40"/>
+              </w:rPr>
+              <w:t>RTS</w:t>
+            </w:r>
+          </w:p>
+        </w:tc>
+        <w:tc>
+          <w:tcPr>
+            <w:tcW w:w="4675" w:type="dxa"/>
+          </w:tcPr>
+          <w:p>
+            <w:pPr>
+              <w:pStyle w:val="ListParagraph"/>
+              <w:ind w:left="0"/>
+              <w:jc w:val="center"/>
+              <w:cnfStyle w:val="000000000000" w:firstRow="0" w:lastRow="0" w:firstColumn="0" w:lastColumn="0" w:oddVBand="0" w:evenVBand="0" w:oddHBand="0" w:evenHBand="0" w:firstRowFirstColumn="0" w:firstRowLastColumn="0" w:lastRowFirstColumn="0" w:lastRowLastColumn="0"/>
+              <w:rPr>
+                <w:sz w:val="40"/>
+                <w:szCs w:val="40"/>
+              </w:rPr>
+            </w:pPr>
+            <w:r>
+              <w:rPr>
+                <w:sz w:val="40"/>
+                <w:szCs w:val="40"/>
+              </w:rPr>
+              <w:t>1110</w:t>
+            </w:r>
+            <w:r>
+              <w:rPr>
+                <w:sz w:val="40"/>
+                <w:szCs w:val="40"/>
+              </w:rPr>
+              <w:t xml:space="preserve"> 001</w:t>
+            </w:r>
+          </w:p>
+        </w:tc>
+      </w:tr>
+      <w:tr>
+        <w:trPr>
+          <w:cnfStyle w:val="000000100000" w:firstRow="0" w:lastRow="0" w:firstColumn="0" w:lastColumn="0" w:oddVBand="0" w:evenVBand="0" w:oddHBand="1" w:evenHBand="0" w:firstRowFirstColumn="0" w:firstRowLastColumn="0" w:lastRowFirstColumn="0" w:lastRowLastColumn="0"/>
+        </w:trPr>
+        <w:tc>
+          <w:tcPr>
+            <w:cnfStyle w:val="001000000000" w:firstRow="0" w:lastRow="0" w:firstColumn="1" w:lastColumn="0" w:oddVBand="0" w:evenVBand="0" w:oddHBand="0" w:evenHBand="0" w:firstRowFirstColumn="0" w:firstRowLastColumn="0" w:lastRowFirstColumn="0" w:lastRowLastColumn="0"/>
+            <w:tcW w:w="4675" w:type="dxa"/>
+          </w:tcPr>
+          <w:p>
+            <w:pPr>
+              <w:pStyle w:val="ListParagraph"/>
+              <w:ind w:left="0"/>
+              <w:jc w:val="center"/>
+              <w:rPr>
+                <w:b w:val="0"/>
+                <w:bCs w:val="0"/>
+                <w:sz w:val="40"/>
+                <w:szCs w:val="40"/>
+              </w:rPr>
+            </w:pPr>
+            <w:r>
+              <w:rPr>
+                <w:b w:val="0"/>
+                <w:bCs w:val="0"/>
+                <w:sz w:val="40"/>
+                <w:szCs w:val="40"/>
+              </w:rPr>
+              <w:t>INT</w:t>
+            </w:r>
+          </w:p>
+        </w:tc>
+        <w:tc>
+          <w:tcPr>
+            <w:tcW w:w="4675" w:type="dxa"/>
+          </w:tcPr>
+          <w:p>
+            <w:pPr>
+              <w:pStyle w:val="ListParagraph"/>
+              <w:ind w:left="0"/>
+              <w:jc w:val="center"/>
+              <w:cnfStyle w:val="000000100000" w:firstRow="0" w:lastRow="0" w:firstColumn="0" w:lastColumn="0" w:oddVBand="0" w:evenVBand="0" w:oddHBand="1" w:evenHBand="0" w:firstRowFirstColumn="0" w:firstRowLastColumn="0" w:lastRowFirstColumn="0" w:lastRowLastColumn="0"/>
+              <w:rPr>
+                <w:sz w:val="40"/>
+                <w:szCs w:val="40"/>
+              </w:rPr>
+            </w:pPr>
+            <w:r>
+              <w:rPr>
+                <w:sz w:val="40"/>
+                <w:szCs w:val="40"/>
+              </w:rPr>
+              <w:t>1110</w:t>
+            </w:r>
+            <w:r>
+              <w:rPr>
+                <w:sz w:val="40"/>
+                <w:szCs w:val="40"/>
+              </w:rPr>
+              <w:t xml:space="preserve"> 010</w:t>
+            </w:r>
+          </w:p>
+        </w:tc>
+      </w:tr>
+      <w:tr>
+        <w:tc>
+          <w:tcPr>
+            <w:cnfStyle w:val="001000000000" w:firstRow="0" w:lastRow="0" w:firstColumn="1" w:lastColumn="0" w:oddVBand="0" w:evenVBand="0" w:oddHBand="0" w:evenHBand="0" w:firstRowFirstColumn="0" w:firstRowLastColumn="0" w:lastRowFirstColumn="0" w:lastRowLastColumn="0"/>
+            <w:tcW w:w="4675" w:type="dxa"/>
+          </w:tcPr>
+          <w:p>
+            <w:pPr>
+              <w:pStyle w:val="ListParagraph"/>
+              <w:ind w:left="0"/>
+              <w:jc w:val="center"/>
+              <w:rPr>
+                <w:b w:val="0"/>
+                <w:bCs w:val="0"/>
+                <w:sz w:val="40"/>
+                <w:szCs w:val="40"/>
+              </w:rPr>
+            </w:pPr>
+            <w:r>
+              <w:rPr>
+                <w:b w:val="0"/>
+                <w:bCs w:val="0"/>
+                <w:sz w:val="40"/>
+                <w:szCs w:val="40"/>
+              </w:rPr>
+              <w:t>IRET</w:t>
+            </w:r>
+          </w:p>
+        </w:tc>
+        <w:tc>
+          <w:tcPr>
+            <w:tcW w:w="4675" w:type="dxa"/>
+          </w:tcPr>
+          <w:p>
+            <w:pPr>
+              <w:pStyle w:val="ListParagraph"/>
+              <w:ind w:left="0"/>
+              <w:jc w:val="center"/>
+              <w:cnfStyle w:val="000000000000" w:firstRow="0" w:lastRow="0" w:firstColumn="0" w:lastColumn="0" w:oddVBand="0" w:evenVBand="0" w:oddHBand="0" w:evenHBand="0" w:firstRowFirstColumn="0" w:firstRowLastColumn="0" w:lastRowFirstColumn="0" w:lastRowLastColumn="0"/>
+              <w:rPr>
+                <w:sz w:val="40"/>
+                <w:szCs w:val="40"/>
+              </w:rPr>
+            </w:pPr>
+            <w:r>
+              <w:rPr>
+                <w:sz w:val="40"/>
+                <w:szCs w:val="40"/>
+              </w:rPr>
+              <w:t>1110</w:t>
+            </w:r>
+            <w:r>
+              <w:rPr>
+                <w:sz w:val="40"/>
+                <w:szCs w:val="40"/>
+              </w:rPr>
+              <w:t xml:space="preserve"> 011</w:t>
+            </w:r>
+          </w:p>
+        </w:tc>
+      </w:tr>
+    </w:tbl>
     <w:p>
       <w:pPr>
         <w:pStyle w:val="ListParagraph"/>
@@ -4578,7 +5169,940 @@
           <w:sz w:val="56"/>
           <w:szCs w:val="56"/>
         </w:rPr>
-        <w:lastRenderedPageBreak/>
+        <w:t>Addressing Modes</w:t>
+      </w:r>
+      <w:r>
+        <w:rPr>
+          <w:b/>
+          <w:bCs/>
+          <w:color w:val="2F5496" w:themeColor="accent1" w:themeShade="BF"/>
+          <w:sz w:val="56"/>
+          <w:szCs w:val="56"/>
+        </w:rPr>
+        <w:t>:</w:t>
+      </w:r>
+    </w:p>
+    <w:tbl>
+      <w:tblPr>
+        <w:tblStyle w:val="GridTable4-Accent5"/>
+        <w:tblW w:w="0" w:type="auto"/>
+        <w:tblLook w:val="04A0" w:firstRow="1" w:lastRow="0" w:firstColumn="1" w:lastColumn="0" w:noHBand="0" w:noVBand="1"/>
+      </w:tblPr>
+      <w:tblGrid>
+        <w:gridCol w:w="3116"/>
+        <w:gridCol w:w="3117"/>
+        <w:gridCol w:w="3117"/>
+      </w:tblGrid>
+      <w:tr>
+        <w:trPr>
+          <w:cnfStyle w:val="100000000000" w:firstRow="1" w:lastRow="0" w:firstColumn="0" w:lastColumn="0" w:oddVBand="0" w:evenVBand="0" w:oddHBand="0" w:evenHBand="0" w:firstRowFirstColumn="0" w:firstRowLastColumn="0" w:lastRowFirstColumn="0" w:lastRowLastColumn="0"/>
+        </w:trPr>
+        <w:tc>
+          <w:tcPr>
+            <w:cnfStyle w:val="001000000000" w:firstRow="0" w:lastRow="0" w:firstColumn="1" w:lastColumn="0" w:oddVBand="0" w:evenVBand="0" w:oddHBand="0" w:evenHBand="0" w:firstRowFirstColumn="0" w:firstRowLastColumn="0" w:lastRowFirstColumn="0" w:lastRowLastColumn="0"/>
+            <w:tcW w:w="3116" w:type="dxa"/>
+          </w:tcPr>
+          <w:p>
+            <w:pPr>
+              <w:pStyle w:val="ListParagraph"/>
+              <w:ind w:left="0"/>
+              <w:jc w:val="center"/>
+              <w:rPr>
+                <w:b w:val="0"/>
+                <w:bCs w:val="0"/>
+                <w:sz w:val="40"/>
+                <w:szCs w:val="40"/>
+              </w:rPr>
+            </w:pPr>
+            <w:r>
+              <w:rPr>
+                <w:b w:val="0"/>
+                <w:bCs w:val="0"/>
+                <w:sz w:val="40"/>
+                <w:szCs w:val="40"/>
+              </w:rPr>
+              <w:t>b</w:t>
+            </w:r>
+            <w:r>
+              <w:rPr>
+                <w:b w:val="0"/>
+                <w:bCs w:val="0"/>
+                <w:sz w:val="28"/>
+                <w:szCs w:val="28"/>
+              </w:rPr>
+              <w:t>5</w:t>
+            </w:r>
+            <w:r>
+              <w:rPr>
+                <w:b w:val="0"/>
+                <w:bCs w:val="0"/>
+                <w:sz w:val="40"/>
+                <w:szCs w:val="40"/>
+              </w:rPr>
+              <w:t>b</w:t>
+            </w:r>
+            <w:r>
+              <w:rPr>
+                <w:b w:val="0"/>
+                <w:bCs w:val="0"/>
+                <w:sz w:val="28"/>
+                <w:szCs w:val="28"/>
+              </w:rPr>
+              <w:t>4</w:t>
+            </w:r>
+            <w:r>
+              <w:rPr>
+                <w:b w:val="0"/>
+                <w:bCs w:val="0"/>
+                <w:sz w:val="40"/>
+                <w:szCs w:val="40"/>
+              </w:rPr>
+              <w:t>b</w:t>
+            </w:r>
+            <w:r>
+              <w:rPr>
+                <w:b w:val="0"/>
+                <w:bCs w:val="0"/>
+                <w:sz w:val="28"/>
+                <w:szCs w:val="28"/>
+              </w:rPr>
+              <w:t>3</w:t>
+            </w:r>
+          </w:p>
+        </w:tc>
+        <w:tc>
+          <w:tcPr>
+            <w:tcW w:w="3117" w:type="dxa"/>
+          </w:tcPr>
+          <w:p>
+            <w:pPr>
+              <w:pStyle w:val="ListParagraph"/>
+              <w:ind w:left="0"/>
+              <w:jc w:val="center"/>
+              <w:cnfStyle w:val="100000000000" w:firstRow="1" w:lastRow="0" w:firstColumn="0" w:lastColumn="0" w:oddVBand="0" w:evenVBand="0" w:oddHBand="0" w:evenHBand="0" w:firstRowFirstColumn="0" w:firstRowLastColumn="0" w:lastRowFirstColumn="0" w:lastRowLastColumn="0"/>
+              <w:rPr>
+                <w:b w:val="0"/>
+                <w:bCs w:val="0"/>
+                <w:sz w:val="40"/>
+                <w:szCs w:val="40"/>
+              </w:rPr>
+            </w:pPr>
+            <w:r>
+              <w:rPr>
+                <w:b w:val="0"/>
+                <w:bCs w:val="0"/>
+                <w:sz w:val="40"/>
+                <w:szCs w:val="40"/>
+              </w:rPr>
+              <w:t>Name</w:t>
+            </w:r>
+          </w:p>
+        </w:tc>
+        <w:tc>
+          <w:tcPr>
+            <w:tcW w:w="3117" w:type="dxa"/>
+          </w:tcPr>
+          <w:p>
+            <w:pPr>
+              <w:pStyle w:val="ListParagraph"/>
+              <w:ind w:left="0"/>
+              <w:jc w:val="center"/>
+              <w:cnfStyle w:val="100000000000" w:firstRow="1" w:lastRow="0" w:firstColumn="0" w:lastColumn="0" w:oddVBand="0" w:evenVBand="0" w:oddHBand="0" w:evenHBand="0" w:firstRowFirstColumn="0" w:firstRowLastColumn="0" w:lastRowFirstColumn="0" w:lastRowLastColumn="0"/>
+              <w:rPr>
+                <w:b w:val="0"/>
+                <w:bCs w:val="0"/>
+                <w:sz w:val="40"/>
+                <w:szCs w:val="40"/>
+              </w:rPr>
+            </w:pPr>
+            <w:r>
+              <w:rPr>
+                <w:b w:val="0"/>
+                <w:bCs w:val="0"/>
+                <w:sz w:val="40"/>
+                <w:szCs w:val="40"/>
+              </w:rPr>
+              <w:t>Syntax</w:t>
+            </w:r>
+          </w:p>
+        </w:tc>
+      </w:tr>
+      <w:tr>
+        <w:trPr>
+          <w:cnfStyle w:val="000000100000" w:firstRow="0" w:lastRow="0" w:firstColumn="0" w:lastColumn="0" w:oddVBand="0" w:evenVBand="0" w:oddHBand="1" w:evenHBand="0" w:firstRowFirstColumn="0" w:firstRowLastColumn="0" w:lastRowFirstColumn="0" w:lastRowLastColumn="0"/>
+        </w:trPr>
+        <w:tc>
+          <w:tcPr>
+            <w:cnfStyle w:val="001000000000" w:firstRow="0" w:lastRow="0" w:firstColumn="1" w:lastColumn="0" w:oddVBand="0" w:evenVBand="0" w:oddHBand="0" w:evenHBand="0" w:firstRowFirstColumn="0" w:firstRowLastColumn="0" w:lastRowFirstColumn="0" w:lastRowLastColumn="0"/>
+            <w:tcW w:w="3116" w:type="dxa"/>
+          </w:tcPr>
+          <w:p>
+            <w:pPr>
+              <w:pStyle w:val="ListParagraph"/>
+              <w:ind w:left="0"/>
+              <w:jc w:val="center"/>
+              <w:rPr>
+                <w:b w:val="0"/>
+                <w:bCs w:val="0"/>
+                <w:sz w:val="40"/>
+                <w:szCs w:val="40"/>
+              </w:rPr>
+            </w:pPr>
+            <w:r>
+              <w:rPr>
+                <w:b w:val="0"/>
+                <w:bCs w:val="0"/>
+                <w:sz w:val="40"/>
+                <w:szCs w:val="40"/>
+              </w:rPr>
+              <w:t>000</w:t>
+            </w:r>
+          </w:p>
+        </w:tc>
+        <w:tc>
+          <w:tcPr>
+            <w:tcW w:w="3117" w:type="dxa"/>
+          </w:tcPr>
+          <w:p>
+            <w:pPr>
+              <w:pStyle w:val="ListParagraph"/>
+              <w:ind w:left="0"/>
+              <w:jc w:val="center"/>
+              <w:cnfStyle w:val="000000100000" w:firstRow="0" w:lastRow="0" w:firstColumn="0" w:lastColumn="0" w:oddVBand="0" w:evenVBand="0" w:oddHBand="1" w:evenHBand="0" w:firstRowFirstColumn="0" w:firstRowLastColumn="0" w:lastRowFirstColumn="0" w:lastRowLastColumn="0"/>
+              <w:rPr>
+                <w:b/>
+                <w:bCs/>
+                <w:sz w:val="40"/>
+                <w:szCs w:val="40"/>
+              </w:rPr>
+            </w:pPr>
+            <w:r>
+              <w:rPr>
+                <w:b/>
+                <w:bCs/>
+                <w:sz w:val="40"/>
+                <w:szCs w:val="40"/>
+              </w:rPr>
+              <w:t>Register Direct</w:t>
+            </w:r>
+          </w:p>
+        </w:tc>
+        <w:tc>
+          <w:tcPr>
+            <w:tcW w:w="3117" w:type="dxa"/>
+          </w:tcPr>
+          <w:p>
+            <w:pPr>
+              <w:pStyle w:val="ListParagraph"/>
+              <w:ind w:left="0"/>
+              <w:jc w:val="center"/>
+              <w:cnfStyle w:val="000000100000" w:firstRow="0" w:lastRow="0" w:firstColumn="0" w:lastColumn="0" w:oddVBand="0" w:evenVBand="0" w:oddHBand="1" w:evenHBand="0" w:firstRowFirstColumn="0" w:firstRowLastColumn="0" w:lastRowFirstColumn="0" w:lastRowLastColumn="0"/>
+              <w:rPr>
+                <w:b/>
+                <w:bCs/>
+                <w:sz w:val="40"/>
+                <w:szCs w:val="40"/>
+              </w:rPr>
+            </w:pPr>
+            <w:r>
+              <w:rPr>
+                <w:b/>
+                <w:bCs/>
+                <w:sz w:val="40"/>
+                <w:szCs w:val="40"/>
+              </w:rPr>
+              <w:t>Rn</w:t>
+            </w:r>
+          </w:p>
+        </w:tc>
+      </w:tr>
+      <w:tr>
+        <w:tc>
+          <w:tcPr>
+            <w:cnfStyle w:val="001000000000" w:firstRow="0" w:lastRow="0" w:firstColumn="1" w:lastColumn="0" w:oddVBand="0" w:evenVBand="0" w:oddHBand="0" w:evenHBand="0" w:firstRowFirstColumn="0" w:firstRowLastColumn="0" w:lastRowFirstColumn="0" w:lastRowLastColumn="0"/>
+            <w:tcW w:w="3116" w:type="dxa"/>
+          </w:tcPr>
+          <w:p>
+            <w:pPr>
+              <w:pStyle w:val="ListParagraph"/>
+              <w:ind w:left="0"/>
+              <w:jc w:val="center"/>
+              <w:rPr>
+                <w:b w:val="0"/>
+                <w:bCs w:val="0"/>
+                <w:sz w:val="40"/>
+                <w:szCs w:val="40"/>
+              </w:rPr>
+            </w:pPr>
+            <w:r>
+              <w:rPr>
+                <w:b w:val="0"/>
+                <w:bCs w:val="0"/>
+                <w:sz w:val="40"/>
+                <w:szCs w:val="40"/>
+              </w:rPr>
+              <w:t>010</w:t>
+            </w:r>
+          </w:p>
+        </w:tc>
+        <w:tc>
+          <w:tcPr>
+            <w:tcW w:w="3117" w:type="dxa"/>
+          </w:tcPr>
+          <w:p>
+            <w:pPr>
+              <w:pStyle w:val="ListParagraph"/>
+              <w:ind w:left="0"/>
+              <w:jc w:val="center"/>
+              <w:cnfStyle w:val="000000000000" w:firstRow="0" w:lastRow="0" w:firstColumn="0" w:lastColumn="0" w:oddVBand="0" w:evenVBand="0" w:oddHBand="0" w:evenHBand="0" w:firstRowFirstColumn="0" w:firstRowLastColumn="0" w:lastRowFirstColumn="0" w:lastRowLastColumn="0"/>
+              <w:rPr>
+                <w:b/>
+                <w:bCs/>
+                <w:sz w:val="40"/>
+                <w:szCs w:val="40"/>
+              </w:rPr>
+            </w:pPr>
+            <w:r>
+              <w:rPr>
+                <w:b/>
+                <w:bCs/>
+                <w:sz w:val="40"/>
+                <w:szCs w:val="40"/>
+              </w:rPr>
+              <w:t>Autoincrement</w:t>
+            </w:r>
+          </w:p>
+        </w:tc>
+        <w:tc>
+          <w:tcPr>
+            <w:tcW w:w="3117" w:type="dxa"/>
+          </w:tcPr>
+          <w:p>
+            <w:pPr>
+              <w:pStyle w:val="ListParagraph"/>
+              <w:ind w:left="0"/>
+              <w:jc w:val="center"/>
+              <w:cnfStyle w:val="000000000000" w:firstRow="0" w:lastRow="0" w:firstColumn="0" w:lastColumn="0" w:oddVBand="0" w:evenVBand="0" w:oddHBand="0" w:evenHBand="0" w:firstRowFirstColumn="0" w:firstRowLastColumn="0" w:lastRowFirstColumn="0" w:lastRowLastColumn="0"/>
+              <w:rPr>
+                <w:b/>
+                <w:bCs/>
+                <w:sz w:val="40"/>
+                <w:szCs w:val="40"/>
+              </w:rPr>
+            </w:pPr>
+            <w:r>
+              <w:rPr>
+                <w:b/>
+                <w:bCs/>
+                <w:sz w:val="40"/>
+                <w:szCs w:val="40"/>
+              </w:rPr>
+              <w:t>(Rn)+</w:t>
+            </w:r>
+          </w:p>
+        </w:tc>
+      </w:tr>
+      <w:tr>
+        <w:trPr>
+          <w:cnfStyle w:val="000000100000" w:firstRow="0" w:lastRow="0" w:firstColumn="0" w:lastColumn="0" w:oddVBand="0" w:evenVBand="0" w:oddHBand="1" w:evenHBand="0" w:firstRowFirstColumn="0" w:firstRowLastColumn="0" w:lastRowFirstColumn="0" w:lastRowLastColumn="0"/>
+        </w:trPr>
+        <w:tc>
+          <w:tcPr>
+            <w:cnfStyle w:val="001000000000" w:firstRow="0" w:lastRow="0" w:firstColumn="1" w:lastColumn="0" w:oddVBand="0" w:evenVBand="0" w:oddHBand="0" w:evenHBand="0" w:firstRowFirstColumn="0" w:firstRowLastColumn="0" w:lastRowFirstColumn="0" w:lastRowLastColumn="0"/>
+            <w:tcW w:w="3116" w:type="dxa"/>
+          </w:tcPr>
+          <w:p>
+            <w:pPr>
+              <w:pStyle w:val="ListParagraph"/>
+              <w:ind w:left="0"/>
+              <w:jc w:val="center"/>
+              <w:rPr>
+                <w:b w:val="0"/>
+                <w:bCs w:val="0"/>
+                <w:sz w:val="40"/>
+                <w:szCs w:val="40"/>
+              </w:rPr>
+            </w:pPr>
+            <w:r>
+              <w:rPr>
+                <w:b w:val="0"/>
+                <w:bCs w:val="0"/>
+                <w:sz w:val="40"/>
+                <w:szCs w:val="40"/>
+              </w:rPr>
+              <w:t>100</w:t>
+            </w:r>
+          </w:p>
+        </w:tc>
+        <w:tc>
+          <w:tcPr>
+            <w:tcW w:w="3117" w:type="dxa"/>
+          </w:tcPr>
+          <w:p>
+            <w:pPr>
+              <w:pStyle w:val="ListParagraph"/>
+              <w:ind w:left="0"/>
+              <w:jc w:val="center"/>
+              <w:cnfStyle w:val="000000100000" w:firstRow="0" w:lastRow="0" w:firstColumn="0" w:lastColumn="0" w:oddVBand="0" w:evenVBand="0" w:oddHBand="1" w:evenHBand="0" w:firstRowFirstColumn="0" w:firstRowLastColumn="0" w:lastRowFirstColumn="0" w:lastRowLastColumn="0"/>
+              <w:rPr>
+                <w:b/>
+                <w:bCs/>
+                <w:sz w:val="40"/>
+                <w:szCs w:val="40"/>
+              </w:rPr>
+            </w:pPr>
+            <w:r>
+              <w:rPr>
+                <w:b/>
+                <w:bCs/>
+                <w:sz w:val="40"/>
+                <w:szCs w:val="40"/>
+              </w:rPr>
+              <w:t>Autodecrement</w:t>
+            </w:r>
+          </w:p>
+        </w:tc>
+        <w:tc>
+          <w:tcPr>
+            <w:tcW w:w="3117" w:type="dxa"/>
+          </w:tcPr>
+          <w:p>
+            <w:pPr>
+              <w:pStyle w:val="ListParagraph"/>
+              <w:ind w:left="0"/>
+              <w:jc w:val="center"/>
+              <w:cnfStyle w:val="000000100000" w:firstRow="0" w:lastRow="0" w:firstColumn="0" w:lastColumn="0" w:oddVBand="0" w:evenVBand="0" w:oddHBand="1" w:evenHBand="0" w:firstRowFirstColumn="0" w:firstRowLastColumn="0" w:lastRowFirstColumn="0" w:lastRowLastColumn="0"/>
+              <w:rPr>
+                <w:b/>
+                <w:bCs/>
+                <w:sz w:val="40"/>
+                <w:szCs w:val="40"/>
+              </w:rPr>
+            </w:pPr>
+            <w:r>
+              <w:rPr>
+                <w:b/>
+                <w:bCs/>
+                <w:sz w:val="40"/>
+                <w:szCs w:val="40"/>
+              </w:rPr>
+              <w:t>-(Rn)</w:t>
+            </w:r>
+          </w:p>
+        </w:tc>
+      </w:tr>
+      <w:tr>
+        <w:tc>
+          <w:tcPr>
+            <w:cnfStyle w:val="001000000000" w:firstRow="0" w:lastRow="0" w:firstColumn="1" w:lastColumn="0" w:oddVBand="0" w:evenVBand="0" w:oddHBand="0" w:evenHBand="0" w:firstRowFirstColumn="0" w:firstRowLastColumn="0" w:lastRowFirstColumn="0" w:lastRowLastColumn="0"/>
+            <w:tcW w:w="3116" w:type="dxa"/>
+          </w:tcPr>
+          <w:p>
+            <w:pPr>
+              <w:pStyle w:val="ListParagraph"/>
+              <w:ind w:left="0"/>
+              <w:jc w:val="center"/>
+              <w:rPr>
+                <w:b w:val="0"/>
+                <w:bCs w:val="0"/>
+                <w:sz w:val="40"/>
+                <w:szCs w:val="40"/>
+              </w:rPr>
+            </w:pPr>
+            <w:r>
+              <w:rPr>
+                <w:b w:val="0"/>
+                <w:bCs w:val="0"/>
+                <w:sz w:val="40"/>
+                <w:szCs w:val="40"/>
+              </w:rPr>
+              <w:t>110</w:t>
+            </w:r>
+          </w:p>
+        </w:tc>
+        <w:tc>
+          <w:tcPr>
+            <w:tcW w:w="3117" w:type="dxa"/>
+          </w:tcPr>
+          <w:p>
+            <w:pPr>
+              <w:pStyle w:val="ListParagraph"/>
+              <w:ind w:left="0"/>
+              <w:jc w:val="center"/>
+              <w:cnfStyle w:val="000000000000" w:firstRow="0" w:lastRow="0" w:firstColumn="0" w:lastColumn="0" w:oddVBand="0" w:evenVBand="0" w:oddHBand="0" w:evenHBand="0" w:firstRowFirstColumn="0" w:firstRowLastColumn="0" w:lastRowFirstColumn="0" w:lastRowLastColumn="0"/>
+              <w:rPr>
+                <w:b/>
+                <w:bCs/>
+                <w:sz w:val="40"/>
+                <w:szCs w:val="40"/>
+              </w:rPr>
+            </w:pPr>
+            <w:r>
+              <w:rPr>
+                <w:b/>
+                <w:bCs/>
+                <w:sz w:val="40"/>
+                <w:szCs w:val="40"/>
+              </w:rPr>
+              <w:t>Index Direct</w:t>
+            </w:r>
+          </w:p>
+        </w:tc>
+        <w:tc>
+          <w:tcPr>
+            <w:tcW w:w="3117" w:type="dxa"/>
+          </w:tcPr>
+          <w:p>
+            <w:pPr>
+              <w:pStyle w:val="ListParagraph"/>
+              <w:ind w:left="0"/>
+              <w:jc w:val="center"/>
+              <w:cnfStyle w:val="000000000000" w:firstRow="0" w:lastRow="0" w:firstColumn="0" w:lastColumn="0" w:oddVBand="0" w:evenVBand="0" w:oddHBand="0" w:evenHBand="0" w:firstRowFirstColumn="0" w:firstRowLastColumn="0" w:lastRowFirstColumn="0" w:lastRowLastColumn="0"/>
+              <w:rPr>
+                <w:b/>
+                <w:bCs/>
+                <w:sz w:val="40"/>
+                <w:szCs w:val="40"/>
+              </w:rPr>
+            </w:pPr>
+            <w:r>
+              <w:rPr>
+                <w:b/>
+                <w:bCs/>
+                <w:sz w:val="40"/>
+                <w:szCs w:val="40"/>
+              </w:rPr>
+              <w:t>X(Rn)</w:t>
+            </w:r>
+          </w:p>
+        </w:tc>
+      </w:tr>
+      <w:tr>
+        <w:trPr>
+          <w:cnfStyle w:val="000000100000" w:firstRow="0" w:lastRow="0" w:firstColumn="0" w:lastColumn="0" w:oddVBand="0" w:evenVBand="0" w:oddHBand="1" w:evenHBand="0" w:firstRowFirstColumn="0" w:firstRowLastColumn="0" w:lastRowFirstColumn="0" w:lastRowLastColumn="0"/>
+        </w:trPr>
+        <w:tc>
+          <w:tcPr>
+            <w:cnfStyle w:val="001000000000" w:firstRow="0" w:lastRow="0" w:firstColumn="1" w:lastColumn="0" w:oddVBand="0" w:evenVBand="0" w:oddHBand="0" w:evenHBand="0" w:firstRowFirstColumn="0" w:firstRowLastColumn="0" w:lastRowFirstColumn="0" w:lastRowLastColumn="0"/>
+            <w:tcW w:w="3116" w:type="dxa"/>
+          </w:tcPr>
+          <w:p>
+            <w:pPr>
+              <w:pStyle w:val="ListParagraph"/>
+              <w:ind w:left="0"/>
+              <w:jc w:val="center"/>
+              <w:rPr>
+                <w:b w:val="0"/>
+                <w:bCs w:val="0"/>
+                <w:sz w:val="40"/>
+                <w:szCs w:val="40"/>
+              </w:rPr>
+            </w:pPr>
+            <w:r>
+              <w:rPr>
+                <w:b w:val="0"/>
+                <w:bCs w:val="0"/>
+                <w:sz w:val="40"/>
+                <w:szCs w:val="40"/>
+              </w:rPr>
+              <w:t>001</w:t>
+            </w:r>
+          </w:p>
+        </w:tc>
+        <w:tc>
+          <w:tcPr>
+            <w:tcW w:w="3117" w:type="dxa"/>
+          </w:tcPr>
+          <w:p>
+            <w:pPr>
+              <w:pStyle w:val="ListParagraph"/>
+              <w:ind w:left="0"/>
+              <w:jc w:val="center"/>
+              <w:cnfStyle w:val="000000100000" w:firstRow="0" w:lastRow="0" w:firstColumn="0" w:lastColumn="0" w:oddVBand="0" w:evenVBand="0" w:oddHBand="1" w:evenHBand="0" w:firstRowFirstColumn="0" w:firstRowLastColumn="0" w:lastRowFirstColumn="0" w:lastRowLastColumn="0"/>
+              <w:rPr>
+                <w:b/>
+                <w:bCs/>
+                <w:sz w:val="40"/>
+                <w:szCs w:val="40"/>
+              </w:rPr>
+            </w:pPr>
+            <w:r>
+              <w:rPr>
+                <w:b/>
+                <w:bCs/>
+                <w:sz w:val="40"/>
+                <w:szCs w:val="40"/>
+              </w:rPr>
+              <w:t>Register indirect</w:t>
+            </w:r>
+          </w:p>
+        </w:tc>
+        <w:tc>
+          <w:tcPr>
+            <w:tcW w:w="3117" w:type="dxa"/>
+          </w:tcPr>
+          <w:p>
+            <w:pPr>
+              <w:pStyle w:val="ListParagraph"/>
+              <w:ind w:left="0"/>
+              <w:jc w:val="center"/>
+              <w:cnfStyle w:val="000000100000" w:firstRow="0" w:lastRow="0" w:firstColumn="0" w:lastColumn="0" w:oddVBand="0" w:evenVBand="0" w:oddHBand="1" w:evenHBand="0" w:firstRowFirstColumn="0" w:firstRowLastColumn="0" w:lastRowFirstColumn="0" w:lastRowLastColumn="0"/>
+              <w:rPr>
+                <w:b/>
+                <w:bCs/>
+                <w:sz w:val="40"/>
+                <w:szCs w:val="40"/>
+              </w:rPr>
+            </w:pPr>
+            <w:r>
+              <w:rPr>
+                <w:b/>
+                <w:bCs/>
+                <w:sz w:val="40"/>
+                <w:szCs w:val="40"/>
+              </w:rPr>
+              <w:t>@Rn</w:t>
+            </w:r>
+          </w:p>
+        </w:tc>
+      </w:tr>
+      <w:tr>
+        <w:tc>
+          <w:tcPr>
+            <w:cnfStyle w:val="001000000000" w:firstRow="0" w:lastRow="0" w:firstColumn="1" w:lastColumn="0" w:oddVBand="0" w:evenVBand="0" w:oddHBand="0" w:evenHBand="0" w:firstRowFirstColumn="0" w:firstRowLastColumn="0" w:lastRowFirstColumn="0" w:lastRowLastColumn="0"/>
+            <w:tcW w:w="3116" w:type="dxa"/>
+          </w:tcPr>
+          <w:p>
+            <w:pPr>
+              <w:pStyle w:val="ListParagraph"/>
+              <w:ind w:left="0"/>
+              <w:jc w:val="center"/>
+              <w:rPr>
+                <w:b w:val="0"/>
+                <w:bCs w:val="0"/>
+                <w:sz w:val="40"/>
+                <w:szCs w:val="40"/>
+              </w:rPr>
+            </w:pPr>
+            <w:r>
+              <w:rPr>
+                <w:b w:val="0"/>
+                <w:bCs w:val="0"/>
+                <w:sz w:val="40"/>
+                <w:szCs w:val="40"/>
+              </w:rPr>
+              <w:t>011</w:t>
+            </w:r>
+          </w:p>
+        </w:tc>
+        <w:tc>
+          <w:tcPr>
+            <w:tcW w:w="3117" w:type="dxa"/>
+          </w:tcPr>
+          <w:p>
+            <w:pPr>
+              <w:pStyle w:val="ListParagraph"/>
+              <w:ind w:left="0"/>
+              <w:jc w:val="center"/>
+              <w:cnfStyle w:val="000000000000" w:firstRow="0" w:lastRow="0" w:firstColumn="0" w:lastColumn="0" w:oddVBand="0" w:evenVBand="0" w:oddHBand="0" w:evenHBand="0" w:firstRowFirstColumn="0" w:firstRowLastColumn="0" w:lastRowFirstColumn="0" w:lastRowLastColumn="0"/>
+              <w:rPr>
+                <w:b/>
+                <w:bCs/>
+                <w:sz w:val="40"/>
+                <w:szCs w:val="40"/>
+              </w:rPr>
+            </w:pPr>
+            <w:r>
+              <w:rPr>
+                <w:b/>
+                <w:bCs/>
+                <w:sz w:val="40"/>
+                <w:szCs w:val="40"/>
+              </w:rPr>
+              <w:t>Autoincrement</w:t>
+            </w:r>
+          </w:p>
+          <w:p>
+            <w:pPr>
+              <w:pStyle w:val="ListParagraph"/>
+              <w:ind w:left="0"/>
+              <w:jc w:val="center"/>
+              <w:cnfStyle w:val="000000000000" w:firstRow="0" w:lastRow="0" w:firstColumn="0" w:lastColumn="0" w:oddVBand="0" w:evenVBand="0" w:oddHBand="0" w:evenHBand="0" w:firstRowFirstColumn="0" w:firstRowLastColumn="0" w:lastRowFirstColumn="0" w:lastRowLastColumn="0"/>
+              <w:rPr>
+                <w:b/>
+                <w:bCs/>
+                <w:sz w:val="40"/>
+                <w:szCs w:val="40"/>
+              </w:rPr>
+            </w:pPr>
+            <w:r>
+              <w:rPr>
+                <w:b/>
+                <w:bCs/>
+                <w:sz w:val="40"/>
+                <w:szCs w:val="40"/>
+              </w:rPr>
+              <w:t>indirect</w:t>
+            </w:r>
+          </w:p>
+        </w:tc>
+        <w:tc>
+          <w:tcPr>
+            <w:tcW w:w="3117" w:type="dxa"/>
+          </w:tcPr>
+          <w:p>
+            <w:pPr>
+              <w:pStyle w:val="ListParagraph"/>
+              <w:ind w:left="0"/>
+              <w:jc w:val="center"/>
+              <w:cnfStyle w:val="000000000000" w:firstRow="0" w:lastRow="0" w:firstColumn="0" w:lastColumn="0" w:oddVBand="0" w:evenVBand="0" w:oddHBand="0" w:evenHBand="0" w:firstRowFirstColumn="0" w:firstRowLastColumn="0" w:lastRowFirstColumn="0" w:lastRowLastColumn="0"/>
+              <w:rPr>
+                <w:b/>
+                <w:bCs/>
+                <w:sz w:val="40"/>
+                <w:szCs w:val="40"/>
+              </w:rPr>
+            </w:pPr>
+            <w:r>
+              <w:rPr>
+                <w:b/>
+                <w:bCs/>
+                <w:sz w:val="40"/>
+                <w:szCs w:val="40"/>
+              </w:rPr>
+              <w:t>@(Rn)+</w:t>
+            </w:r>
+          </w:p>
+        </w:tc>
+      </w:tr>
+      <w:tr>
+        <w:trPr>
+          <w:cnfStyle w:val="000000100000" w:firstRow="0" w:lastRow="0" w:firstColumn="0" w:lastColumn="0" w:oddVBand="0" w:evenVBand="0" w:oddHBand="1" w:evenHBand="0" w:firstRowFirstColumn="0" w:firstRowLastColumn="0" w:lastRowFirstColumn="0" w:lastRowLastColumn="0"/>
+        </w:trPr>
+        <w:tc>
+          <w:tcPr>
+            <w:cnfStyle w:val="001000000000" w:firstRow="0" w:lastRow="0" w:firstColumn="1" w:lastColumn="0" w:oddVBand="0" w:evenVBand="0" w:oddHBand="0" w:evenHBand="0" w:firstRowFirstColumn="0" w:firstRowLastColumn="0" w:lastRowFirstColumn="0" w:lastRowLastColumn="0"/>
+            <w:tcW w:w="3116" w:type="dxa"/>
+          </w:tcPr>
+          <w:p>
+            <w:pPr>
+              <w:pStyle w:val="ListParagraph"/>
+              <w:ind w:left="0"/>
+              <w:jc w:val="center"/>
+              <w:rPr>
+                <w:b w:val="0"/>
+                <w:bCs w:val="0"/>
+                <w:sz w:val="40"/>
+                <w:szCs w:val="40"/>
+              </w:rPr>
+            </w:pPr>
+            <w:r>
+              <w:rPr>
+                <w:b w:val="0"/>
+                <w:bCs w:val="0"/>
+                <w:sz w:val="40"/>
+                <w:szCs w:val="40"/>
+              </w:rPr>
+              <w:t>101</w:t>
+            </w:r>
+          </w:p>
+        </w:tc>
+        <w:tc>
+          <w:tcPr>
+            <w:tcW w:w="3117" w:type="dxa"/>
+          </w:tcPr>
+          <w:p>
+            <w:pPr>
+              <w:pStyle w:val="ListParagraph"/>
+              <w:ind w:left="0"/>
+              <w:jc w:val="center"/>
+              <w:cnfStyle w:val="000000100000" w:firstRow="0" w:lastRow="0" w:firstColumn="0" w:lastColumn="0" w:oddVBand="0" w:evenVBand="0" w:oddHBand="1" w:evenHBand="0" w:firstRowFirstColumn="0" w:firstRowLastColumn="0" w:lastRowFirstColumn="0" w:lastRowLastColumn="0"/>
+              <w:rPr>
+                <w:b/>
+                <w:bCs/>
+                <w:sz w:val="40"/>
+                <w:szCs w:val="40"/>
+              </w:rPr>
+            </w:pPr>
+            <w:r>
+              <w:rPr>
+                <w:b/>
+                <w:bCs/>
+                <w:sz w:val="40"/>
+                <w:szCs w:val="40"/>
+              </w:rPr>
+              <w:t>Autodecrement</w:t>
+            </w:r>
+          </w:p>
+          <w:p>
+            <w:pPr>
+              <w:pStyle w:val="ListParagraph"/>
+              <w:ind w:left="0"/>
+              <w:jc w:val="center"/>
+              <w:cnfStyle w:val="000000100000" w:firstRow="0" w:lastRow="0" w:firstColumn="0" w:lastColumn="0" w:oddVBand="0" w:evenVBand="0" w:oddHBand="1" w:evenHBand="0" w:firstRowFirstColumn="0" w:firstRowLastColumn="0" w:lastRowFirstColumn="0" w:lastRowLastColumn="0"/>
+              <w:rPr>
+                <w:b/>
+                <w:bCs/>
+                <w:sz w:val="40"/>
+                <w:szCs w:val="40"/>
+              </w:rPr>
+            </w:pPr>
+            <w:r>
+              <w:rPr>
+                <w:b/>
+                <w:bCs/>
+                <w:sz w:val="40"/>
+                <w:szCs w:val="40"/>
+              </w:rPr>
+              <w:t>indirect</w:t>
+            </w:r>
+          </w:p>
+        </w:tc>
+        <w:tc>
+          <w:tcPr>
+            <w:tcW w:w="3117" w:type="dxa"/>
+          </w:tcPr>
+          <w:p>
+            <w:pPr>
+              <w:pStyle w:val="ListParagraph"/>
+              <w:ind w:left="0"/>
+              <w:jc w:val="center"/>
+              <w:cnfStyle w:val="000000100000" w:firstRow="0" w:lastRow="0" w:firstColumn="0" w:lastColumn="0" w:oddVBand="0" w:evenVBand="0" w:oddHBand="1" w:evenHBand="0" w:firstRowFirstColumn="0" w:firstRowLastColumn="0" w:lastRowFirstColumn="0" w:lastRowLastColumn="0"/>
+              <w:rPr>
+                <w:b/>
+                <w:bCs/>
+                <w:sz w:val="40"/>
+                <w:szCs w:val="40"/>
+              </w:rPr>
+            </w:pPr>
+            <w:r>
+              <w:rPr>
+                <w:b/>
+                <w:bCs/>
+                <w:sz w:val="40"/>
+                <w:szCs w:val="40"/>
+              </w:rPr>
+              <w:t>@-(Rn)</w:t>
+            </w:r>
+          </w:p>
+        </w:tc>
+      </w:tr>
+      <w:tr>
+        <w:tc>
+          <w:tcPr>
+            <w:cnfStyle w:val="001000000000" w:firstRow="0" w:lastRow="0" w:firstColumn="1" w:lastColumn="0" w:oddVBand="0" w:evenVBand="0" w:oddHBand="0" w:evenHBand="0" w:firstRowFirstColumn="0" w:firstRowLastColumn="0" w:lastRowFirstColumn="0" w:lastRowLastColumn="0"/>
+            <w:tcW w:w="3116" w:type="dxa"/>
+          </w:tcPr>
+          <w:p>
+            <w:pPr>
+              <w:pStyle w:val="ListParagraph"/>
+              <w:ind w:left="0"/>
+              <w:jc w:val="center"/>
+              <w:rPr>
+                <w:b w:val="0"/>
+                <w:bCs w:val="0"/>
+                <w:sz w:val="40"/>
+                <w:szCs w:val="40"/>
+              </w:rPr>
+            </w:pPr>
+            <w:r>
+              <w:rPr>
+                <w:b w:val="0"/>
+                <w:bCs w:val="0"/>
+                <w:sz w:val="40"/>
+                <w:szCs w:val="40"/>
+              </w:rPr>
+              <w:t>111</w:t>
+            </w:r>
+          </w:p>
+        </w:tc>
+        <w:tc>
+          <w:tcPr>
+            <w:tcW w:w="3117" w:type="dxa"/>
+          </w:tcPr>
+          <w:p>
+            <w:pPr>
+              <w:pStyle w:val="ListParagraph"/>
+              <w:ind w:left="0"/>
+              <w:jc w:val="center"/>
+              <w:cnfStyle w:val="000000000000" w:firstRow="0" w:lastRow="0" w:firstColumn="0" w:lastColumn="0" w:oddVBand="0" w:evenVBand="0" w:oddHBand="0" w:evenHBand="0" w:firstRowFirstColumn="0" w:firstRowLastColumn="0" w:lastRowFirstColumn="0" w:lastRowLastColumn="0"/>
+              <w:rPr>
+                <w:b/>
+                <w:bCs/>
+                <w:sz w:val="40"/>
+                <w:szCs w:val="40"/>
+              </w:rPr>
+            </w:pPr>
+            <w:r>
+              <w:rPr>
+                <w:b/>
+                <w:bCs/>
+                <w:sz w:val="40"/>
+                <w:szCs w:val="40"/>
+              </w:rPr>
+              <w:t>Index indirect</w:t>
+            </w:r>
+          </w:p>
+        </w:tc>
+        <w:tc>
+          <w:tcPr>
+            <w:tcW w:w="3117" w:type="dxa"/>
+          </w:tcPr>
+          <w:p>
+            <w:pPr>
+              <w:pStyle w:val="ListParagraph"/>
+              <w:ind w:left="0"/>
+              <w:jc w:val="center"/>
+              <w:cnfStyle w:val="000000000000" w:firstRow="0" w:lastRow="0" w:firstColumn="0" w:lastColumn="0" w:oddVBand="0" w:evenVBand="0" w:oddHBand="0" w:evenHBand="0" w:firstRowFirstColumn="0" w:firstRowLastColumn="0" w:lastRowFirstColumn="0" w:lastRowLastColumn="0"/>
+              <w:rPr>
+                <w:b/>
+                <w:bCs/>
+                <w:sz w:val="40"/>
+                <w:szCs w:val="40"/>
+              </w:rPr>
+            </w:pPr>
+            <w:r>
+              <w:rPr>
+                <w:b/>
+                <w:bCs/>
+                <w:sz w:val="40"/>
+                <w:szCs w:val="40"/>
+              </w:rPr>
+              <w:t>@X(Rn)</w:t>
+            </w:r>
+          </w:p>
+        </w:tc>
+      </w:tr>
+    </w:tbl>
+    <w:p>
+      <w:pPr>
+        <w:rPr>
+          <w:b/>
+          <w:bCs/>
+          <w:color w:val="2F5496" w:themeColor="accent1" w:themeShade="BF"/>
+          <w:sz w:val="56"/>
+          <w:szCs w:val="56"/>
+        </w:rPr>
+      </w:pPr>
+    </w:p>
+    <w:p>
+      <w:pPr>
+        <w:rPr>
+          <w:b/>
+          <w:bCs/>
+          <w:color w:val="2F5496" w:themeColor="accent1" w:themeShade="BF"/>
+          <w:sz w:val="56"/>
+          <w:szCs w:val="56"/>
+        </w:rPr>
+      </w:pPr>
+      <w:r>
+        <w:rPr>
+          <w:b/>
+          <w:bCs/>
+          <w:color w:val="2F5496" w:themeColor="accent1" w:themeShade="BF"/>
+          <w:sz w:val="56"/>
+          <w:szCs w:val="56"/>
+        </w:rPr>
         <w:t>Micro-Instructions</w:t>
       </w:r>
       <w:r>
@@ -4613,16 +6137,7 @@
           <w:sz w:val="40"/>
           <w:szCs w:val="40"/>
         </w:rPr>
-        <w:t>Words</w:t>
-      </w:r>
-      <w:r>
-        <w:rPr>
-          <w:b/>
-          <w:bCs/>
-          <w:sz w:val="40"/>
-          <w:szCs w:val="40"/>
-        </w:rPr>
-        <w:t>:</w:t>
+        <w:t>Words:</w:t>
       </w:r>
     </w:p>
     <w:tbl>
@@ -9755,6 +11270,7 @@
     <w:lsdException w:name="HTML Sample" w:semiHidden="1" w:unhideWhenUsed="1"/>
     <w:lsdException w:name="HTML Typewriter" w:semiHidden="1" w:unhideWhenUsed="1"/>
     <w:lsdException w:name="HTML Variable" w:semiHidden="1" w:unhideWhenUsed="1"/>
+    <w:lsdException w:name="Normal Table" w:semiHidden="1" w:unhideWhenUsed="1"/>
     <w:lsdException w:name="annotation subject" w:semiHidden="1" w:unhideWhenUsed="1"/>
     <w:lsdException w:name="No List" w:semiHidden="1" w:unhideWhenUsed="1"/>
     <w:lsdException w:name="Outline List 1" w:semiHidden="1" w:unhideWhenUsed="1"/>
@@ -9801,8 +11317,10 @@
     <w:lsdException w:name="Table Subtle 2" w:semiHidden="1" w:unhideWhenUsed="1"/>
     <w:lsdException w:name="Table Web 1" w:semiHidden="1" w:unhideWhenUsed="1"/>
     <w:lsdException w:name="Table Web 2" w:semiHidden="1" w:unhideWhenUsed="1"/>
+    <w:lsdException w:name="Table Web 3" w:semiHidden="1" w:unhideWhenUsed="1"/>
     <w:lsdException w:name="Balloon Text" w:semiHidden="1" w:unhideWhenUsed="1"/>
     <w:lsdException w:name="Table Grid" w:uiPriority="39"/>
+    <w:lsdException w:name="Table Theme" w:semiHidden="1" w:unhideWhenUsed="1"/>
     <w:lsdException w:name="Placeholder Text" w:semiHidden="1"/>
     <w:lsdException w:name="No Spacing" w:uiPriority="1" w:qFormat="1"/>
     <w:lsdException w:name="Light Shading" w:uiPriority="60"/>

</xml_diff>